<commit_message>
viet toi chuong 2
</commit_message>
<xml_diff>
--- a/doc/de-cuong-chi-tiet.docx
+++ b/doc/de-cuong-chi-tiet.docx
@@ -1338,22 +1338,34 @@
           <w:sz w:val="26"/>
           <w:szCs w:val="26"/>
         </w:rPr>
-        <w:t>Trình duyệt web: Google Chrome, Microsoft Edge Chromium, Mozilla Fifox,…</w:t>
-      </w:r>
-    </w:p>
-    <w:p>
-      <w:pPr>
-        <w:pStyle w:val="ListParagraph"/>
-        <w:spacing w:line="360" w:lineRule="auto"/>
-        <w:jc w:val="both"/>
-        <w:rPr>
-          <w:b/>
-          <w:sz w:val="26"/>
-          <w:szCs w:val="26"/>
-        </w:rPr>
-      </w:pPr>
-      <w:bookmarkStart w:id="0" w:name="_GoBack"/>
-      <w:bookmarkEnd w:id="0"/>
+        <w:t>Trình duyệt web: Google Chrome, Microsoft Edge Chromium, Mozilla Fi</w:t>
+      </w:r>
+      <w:r>
+        <w:rPr>
+          <w:sz w:val="26"/>
+          <w:szCs w:val="26"/>
+        </w:rPr>
+        <w:t>re</w:t>
+      </w:r>
+      <w:r>
+        <w:rPr>
+          <w:sz w:val="26"/>
+          <w:szCs w:val="26"/>
+        </w:rPr>
+        <w:t>fox,…</w:t>
+      </w:r>
+    </w:p>
+    <w:p>
+      <w:pPr>
+        <w:pStyle w:val="ListParagraph"/>
+        <w:spacing w:line="360" w:lineRule="auto"/>
+        <w:jc w:val="both"/>
+        <w:rPr>
+          <w:b/>
+          <w:sz w:val="26"/>
+          <w:szCs w:val="26"/>
+        </w:rPr>
+      </w:pPr>
     </w:p>
     <w:p>
       <w:pPr>
@@ -1392,27 +1404,6 @@
     </w:p>
     <w:p>
       <w:pPr>
-        <w:spacing w:line="360" w:lineRule="auto"/>
-        <w:ind w:left="720"/>
-        <w:rPr>
-          <w:b/>
-          <w:sz w:val="26"/>
-          <w:szCs w:val="26"/>
-          <w:u w:val="single"/>
-        </w:rPr>
-      </w:pPr>
-      <w:r>
-        <w:rPr>
-          <w:b/>
-          <w:sz w:val="26"/>
-          <w:szCs w:val="26"/>
-          <w:u w:val="single"/>
-        </w:rPr>
-        <w:t>PHẦN 1 MỞ ĐẦU</w:t>
-      </w:r>
-    </w:p>
-    <w:p>
-      <w:pPr>
         <w:pStyle w:val="Heading1"/>
         <w:ind w:left="720"/>
       </w:pPr>
@@ -1444,7 +1435,70 @@
           <w:sz w:val="26"/>
           <w:szCs w:val="26"/>
         </w:rPr>
+        <w:t>Giới thiệu đề tài</w:t>
+      </w:r>
+    </w:p>
+    <w:p>
+      <w:pPr>
+        <w:pStyle w:val="ListParagraph"/>
+        <w:numPr>
+          <w:ilvl w:val="2"/>
+          <w:numId w:val="4"/>
+        </w:numPr>
+        <w:ind w:left="2520" w:hanging="360"/>
+        <w:rPr>
+          <w:sz w:val="26"/>
+          <w:szCs w:val="26"/>
+        </w:rPr>
+      </w:pPr>
+      <w:r>
+        <w:rPr>
+          <w:sz w:val="26"/>
+          <w:szCs w:val="26"/>
+        </w:rPr>
         <w:t xml:space="preserve">Mục tiêu đề tài </w:t>
+      </w:r>
+    </w:p>
+    <w:p>
+      <w:pPr>
+        <w:pStyle w:val="ListParagraph"/>
+        <w:numPr>
+          <w:ilvl w:val="2"/>
+          <w:numId w:val="4"/>
+        </w:numPr>
+        <w:ind w:left="2520" w:hanging="360"/>
+        <w:rPr>
+          <w:sz w:val="26"/>
+          <w:szCs w:val="26"/>
+        </w:rPr>
+      </w:pPr>
+      <w:r>
+        <w:rPr>
+          <w:sz w:val="26"/>
+          <w:szCs w:val="26"/>
+        </w:rPr>
+        <w:t>Nhiệm vụ</w:t>
+      </w:r>
+    </w:p>
+    <w:p>
+      <w:pPr>
+        <w:pStyle w:val="ListParagraph"/>
+        <w:numPr>
+          <w:ilvl w:val="2"/>
+          <w:numId w:val="4"/>
+        </w:numPr>
+        <w:ind w:left="2520" w:hanging="360"/>
+        <w:rPr>
+          <w:sz w:val="26"/>
+          <w:szCs w:val="26"/>
+        </w:rPr>
+      </w:pPr>
+      <w:r>
+        <w:rPr>
+          <w:sz w:val="26"/>
+          <w:szCs w:val="26"/>
+        </w:rPr>
+        <w:t>Phạm vi nghiên cứu</w:t>
       </w:r>
     </w:p>
     <w:p>
@@ -1458,41 +1512,13 @@
           <w:tab w:val="left" w:pos="1980"/>
         </w:tabs>
         <w:ind w:left="1440" w:firstLine="0"/>
-        <w:rPr>
-          <w:sz w:val="26"/>
-          <w:szCs w:val="26"/>
-        </w:rPr>
-      </w:pPr>
-      <w:r>
-        <w:rPr>
-          <w:sz w:val="26"/>
-          <w:szCs w:val="26"/>
-        </w:rPr>
-        <w:t>Nhiệm vụ</w:t>
-      </w:r>
-    </w:p>
-    <w:p>
-      <w:pPr>
-        <w:pStyle w:val="ListParagraph"/>
-        <w:numPr>
-          <w:ilvl w:val="1"/>
-          <w:numId w:val="4"/>
-        </w:numPr>
-        <w:tabs>
-          <w:tab w:val="left" w:pos="1980"/>
-        </w:tabs>
-        <w:ind w:left="1440" w:firstLine="0"/>
-        <w:rPr>
-          <w:sz w:val="26"/>
-          <w:szCs w:val="26"/>
-        </w:rPr>
-      </w:pPr>
-      <w:r>
-        <w:rPr>
-          <w:sz w:val="26"/>
-          <w:szCs w:val="26"/>
-        </w:rPr>
-        <w:t>Phạm vi nghiên cứu</w:t>
+      </w:pPr>
+      <w:r>
+        <w:rPr>
+          <w:sz w:val="26"/>
+          <w:szCs w:val="26"/>
+        </w:rPr>
+        <w:t>Các vấn đề tập trung giải quyết</w:t>
       </w:r>
     </w:p>
     <w:p>
@@ -1500,7 +1526,6 @@
         <w:pStyle w:val="Heading1"/>
         <w:ind w:left="720"/>
         <w:rPr>
-          <w:b w:val="0"/>
           <w:caps w:val="0"/>
         </w:rPr>
       </w:pPr>
@@ -1514,43 +1539,7 @@
         <w:rPr>
           <w:caps w:val="0"/>
         </w:rPr>
-        <w:t>HƯƠNG 2 CÁC VẦN ĐỀ TẬP TRUNG GIẢI QUYẾT</w:t>
-      </w:r>
-    </w:p>
-    <w:p>
-      <w:pPr>
-        <w:spacing w:line="360" w:lineRule="auto"/>
-        <w:ind w:left="720"/>
-        <w:rPr>
-          <w:b/>
-          <w:sz w:val="26"/>
-          <w:szCs w:val="26"/>
-          <w:u w:val="single"/>
-        </w:rPr>
-      </w:pPr>
-      <w:r>
-        <w:rPr>
-          <w:b/>
-          <w:sz w:val="26"/>
-          <w:szCs w:val="26"/>
-          <w:u w:val="single"/>
-        </w:rPr>
-        <w:t>PHẦN 2 NỘI DUNG</w:t>
-      </w:r>
-    </w:p>
-    <w:p>
-      <w:pPr>
-        <w:pStyle w:val="Heading1"/>
-        <w:ind w:left="720"/>
-        <w:rPr>
-          <w:caps w:val="0"/>
-        </w:rPr>
-      </w:pPr>
-      <w:r>
-        <w:rPr>
-          <w:caps w:val="0"/>
-        </w:rPr>
-        <w:t>CHƯƠNG 1</w:t>
+        <w:t>HƯƠNG 2</w:t>
       </w:r>
       <w:r>
         <w:rPr>
@@ -1818,7 +1807,7 @@
         <w:ind w:left="720"/>
       </w:pPr>
       <w:r>
-        <w:t>CHƯƠNG 2</w:t>
+        <w:t>CHƯƠNG 3</w:t>
       </w:r>
       <w:r>
         <w:t>:</w:t>
@@ -2037,8 +2026,7 @@
         <w:ind w:left="720"/>
       </w:pPr>
       <w:r>
-        <w:lastRenderedPageBreak/>
-        <w:t>CHƯƠNG 3</w:t>
+        <w:t>CHƯƠNG 4</w:t>
       </w:r>
       <w:r>
         <w:t>:</w:t>
@@ -2105,6 +2093,7 @@
           <w:sz w:val="26"/>
           <w:szCs w:val="26"/>
         </w:rPr>
+        <w:lastRenderedPageBreak/>
         <w:t xml:space="preserve">Cài đặt Docker </w:t>
       </w:r>
     </w:p>
@@ -2201,7 +2190,10 @@
         <w:ind w:left="720"/>
       </w:pPr>
       <w:r>
-        <w:t xml:space="preserve">CHƯƠNG 4 </w:t>
+        <w:t>CHƯƠNG 5</w:t>
+      </w:r>
+      <w:r>
+        <w:t xml:space="preserve"> </w:t>
       </w:r>
       <w:r>
         <w:t>TRIỂN KHAI DỰ ÁN LÊN SERVER</w:t>
@@ -2209,35 +2201,17 @@
     </w:p>
     <w:p>
       <w:pPr>
-        <w:spacing w:line="360" w:lineRule="auto"/>
-        <w:ind w:left="720"/>
-        <w:rPr>
-          <w:b/>
-          <w:sz w:val="26"/>
-          <w:szCs w:val="26"/>
-          <w:u w:val="single"/>
-        </w:rPr>
-      </w:pPr>
-      <w:r>
-        <w:rPr>
-          <w:b/>
-          <w:sz w:val="26"/>
-          <w:szCs w:val="26"/>
-          <w:u w:val="single"/>
-        </w:rPr>
-        <w:t>PHẦN 3 KẾT LUẬN</w:t>
-      </w:r>
-    </w:p>
-    <w:p>
-      <w:pPr>
-        <w:spacing w:line="360" w:lineRule="auto"/>
-        <w:ind w:left="720"/>
-        <w:jc w:val="both"/>
-        <w:rPr>
-          <w:sz w:val="26"/>
-          <w:szCs w:val="26"/>
-        </w:rPr>
-      </w:pPr>
+        <w:pStyle w:val="Heading1"/>
+      </w:pPr>
+      <w:r>
+        <w:tab/>
+        <w:t>CHƯƠNG 6</w:t>
+      </w:r>
+      <w:bookmarkStart w:id="0" w:name="_GoBack"/>
+      <w:bookmarkEnd w:id="0"/>
+      <w:r>
+        <w:t xml:space="preserve"> KẾT LUẬN</w:t>
+      </w:r>
     </w:p>
     <w:p>
       <w:pPr>
@@ -4739,7 +4713,7 @@
 </file>
 
 <file path=customXml/itemProps1.xml><?xml version="1.0" encoding="utf-8"?>
-<ds:datastoreItem xmlns:ds="http://schemas.openxmlformats.org/officeDocument/2006/customXml" ds:itemID="{8ED4D3CB-B16C-4528-8845-634AE00C1BD5}">
+<ds:datastoreItem xmlns:ds="http://schemas.openxmlformats.org/officeDocument/2006/customXml" ds:itemID="{62620B6C-4CCA-4724-803D-A0017B78C940}">
   <ds:schemaRefs>
     <ds:schemaRef ds:uri="http://schemas.openxmlformats.org/officeDocument/2006/bibliography"/>
   </ds:schemaRefs>

</xml_diff>